<commit_message>
addded DFD0.PNG to the word file
</commit_message>
<xml_diff>
--- a/הפרוייקט/קובץ תשובת המרצה 22.docx
+++ b/הפרוייקט/קובץ תשובת המרצה 22.docx
@@ -2543,8 +2543,6 @@
         </w:rPr>
         <w:t xml:space="preserve">דרישות פונקציונאליות </w:t>
       </w:r>
-      <w:bookmarkStart w:id="0" w:name="_GoBack"/>
-      <w:bookmarkEnd w:id="0"/>
     </w:p>
     <w:tbl>
       <w:tblPr>
@@ -13238,6 +13236,8 @@
         </w:rPr>
         <w:t>DFD0</w:t>
       </w:r>
+      <w:bookmarkStart w:id="0" w:name="_GoBack"/>
+      <w:bookmarkEnd w:id="0"/>
     </w:p>
     <w:p>
       <w:pPr>
@@ -13248,6 +13248,65 @@
           <w:u w:val="single"/>
         </w:rPr>
       </w:pPr>
+      <w:r>
+        <w:rPr>
+          <w:b/>
+          <w:bCs/>
+          <w:noProof/>
+          <w:u w:val="single"/>
+          <w:lang w:val="en-GB" w:eastAsia="en-GB" w:bidi="ar-SA"/>
+        </w:rPr>
+        <w:lastRenderedPageBreak/>
+        <w:drawing>
+          <wp:anchor distT="0" distB="0" distL="114300" distR="114300" simplePos="0" relativeHeight="251666432" behindDoc="0" locked="0" layoutInCell="1" allowOverlap="1" wp14:anchorId="44B0836F" wp14:editId="285137C9">
+            <wp:simplePos x="0" y="0"/>
+            <wp:positionH relativeFrom="column">
+              <wp:posOffset>1661</wp:posOffset>
+            </wp:positionH>
+            <wp:positionV relativeFrom="paragraph">
+              <wp:posOffset>0</wp:posOffset>
+            </wp:positionV>
+            <wp:extent cx="5906770" cy="5332730"/>
+            <wp:effectExtent l="0" t="0" r="0" b="1270"/>
+            <wp:wrapSquare wrapText="bothSides"/>
+            <wp:docPr id="12" name="Picture 12"/>
+            <wp:cNvGraphicFramePr>
+              <a:graphicFrameLocks xmlns:a="http://schemas.openxmlformats.org/drawingml/2006/main" noChangeAspect="1"/>
+            </wp:cNvGraphicFramePr>
+            <a:graphic xmlns:a="http://schemas.openxmlformats.org/drawingml/2006/main">
+              <a:graphicData uri="http://schemas.openxmlformats.org/drawingml/2006/picture">
+                <pic:pic xmlns:pic="http://schemas.openxmlformats.org/drawingml/2006/picture">
+                  <pic:nvPicPr>
+                    <pic:cNvPr id="12" name="DFD0.drawio.png"/>
+                    <pic:cNvPicPr/>
+                  </pic:nvPicPr>
+                  <pic:blipFill>
+                    <a:blip r:embed="rId20">
+                      <a:extLst>
+                        <a:ext uri="{28A0092B-C50C-407E-A947-70E740481C1C}">
+                          <a14:useLocalDpi xmlns:a14="http://schemas.microsoft.com/office/drawing/2010/main" val="0"/>
+                        </a:ext>
+                      </a:extLst>
+                    </a:blip>
+                    <a:stretch>
+                      <a:fillRect/>
+                    </a:stretch>
+                  </pic:blipFill>
+                  <pic:spPr>
+                    <a:xfrm>
+                      <a:off x="0" y="0"/>
+                      <a:ext cx="5906770" cy="5332730"/>
+                    </a:xfrm>
+                    <a:prstGeom prst="rect">
+                      <a:avLst/>
+                    </a:prstGeom>
+                  </pic:spPr>
+                </pic:pic>
+              </a:graphicData>
+            </a:graphic>
+          </wp:anchor>
+        </w:drawing>
+      </w:r>
     </w:p>
     <w:p>
       <w:pPr>
@@ -13294,7 +13353,6 @@
           <w:rFonts w:hint="cs"/>
           <w:rtl/>
         </w:rPr>
-        <w:lastRenderedPageBreak/>
         <w:t>איזו בעיה בא הפרוייקט לפתור, ואיך יפתור?</w:t>
       </w:r>
     </w:p>
@@ -14599,7 +14657,7 @@
               </wp:inline>
             </w:drawing>
           </mc:Choice>
-          <mc:Fallback xmlns:cx2="http://schemas.microsoft.com/office/drawing/2015/10/21/chartex" xmlns:cx3="http://schemas.microsoft.com/office/drawing/2016/5/9/chartex" xmlns:cx4="http://schemas.microsoft.com/office/drawing/2016/5/10/chartex" xmlns:cx5="http://schemas.microsoft.com/office/drawing/2016/5/11/chartex" xmlns:cx6="http://schemas.microsoft.com/office/drawing/2016/5/12/chartex" xmlns:cx7="http://schemas.microsoft.com/office/drawing/2016/5/13/chartex" xmlns:cx8="http://schemas.microsoft.com/office/drawing/2016/5/14/chartex" xmlns:aink="http://schemas.microsoft.com/office/drawing/2016/ink" xmlns:am3d="http://schemas.microsoft.com/office/drawing/2017/model3d" xmlns:w16cex="http://schemas.microsoft.com/office/word/2018/wordml/cex" xmlns:w16cid="http://schemas.microsoft.com/office/word/2016/wordml/cid" xmlns:w16="http://schemas.microsoft.com/office/word/2018/wordml" xmlns:cx1="http://schemas.microsoft.com/office/drawing/2015/9/8/chartex">
+          <mc:Fallback xmlns:cx1="http://schemas.microsoft.com/office/drawing/2015/9/8/chartex" xmlns:w16="http://schemas.microsoft.com/office/word/2018/wordml" xmlns:w16cid="http://schemas.microsoft.com/office/word/2016/wordml/cid" xmlns:w16cex="http://schemas.microsoft.com/office/word/2018/wordml/cex" xmlns:am3d="http://schemas.microsoft.com/office/drawing/2017/model3d" xmlns:aink="http://schemas.microsoft.com/office/drawing/2016/ink" xmlns:cx8="http://schemas.microsoft.com/office/drawing/2016/5/14/chartex" xmlns:cx7="http://schemas.microsoft.com/office/drawing/2016/5/13/chartex" xmlns:cx6="http://schemas.microsoft.com/office/drawing/2016/5/12/chartex" xmlns:cx5="http://schemas.microsoft.com/office/drawing/2016/5/11/chartex" xmlns:cx4="http://schemas.microsoft.com/office/drawing/2016/5/10/chartex" xmlns:cx3="http://schemas.microsoft.com/office/drawing/2016/5/9/chartex" xmlns:cx2="http://schemas.microsoft.com/office/drawing/2015/10/21/chartex">
             <w:pict>
               <v:group w14:anchorId="0DA9195E" id="Group 19925" o:spid="_x0000_s1026" style="width:461.85pt;height:1.45pt;mso-position-horizontal-relative:char;mso-position-vertical-relative:line" coordsize="58656,182" o:gfxdata="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">
                 <v:shape id="Shape 86087" o:spid="_x0000_s1027" style="position:absolute;width:58656;height:182;visibility:visible;mso-wrap-style:square;v-text-anchor:top" coordsize="5865622,18288" o:gfxdata="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" path="m,l5865622,r,18288l,18288,,e" fillcolor="black" stroked="f" strokeweight="0">
@@ -14709,9 +14767,9 @@
       </w:pPr>
     </w:p>
     <w:sectPr>
-      <w:footerReference w:type="even" r:id="rId20"/>
-      <w:footerReference w:type="default" r:id="rId21"/>
-      <w:footerReference w:type="first" r:id="rId22"/>
+      <w:footerReference w:type="even" r:id="rId21"/>
+      <w:footerReference w:type="default" r:id="rId22"/>
+      <w:footerReference w:type="first" r:id="rId23"/>
       <w:pgSz w:w="11906" w:h="16841"/>
       <w:pgMar w:top="724" w:right="1462" w:bottom="289" w:left="1142" w:header="720" w:footer="720" w:gutter="0"/>
       <w:cols w:space="720"/>
@@ -21889,7 +21947,7 @@
 </file>
 
 <file path=customXml/itemProps1.xml><?xml version="1.0" encoding="utf-8"?>
-<ds:datastoreItem xmlns:ds="http://schemas.openxmlformats.org/officeDocument/2006/customXml" ds:itemID="{138EB1A9-F22B-4205-9CB9-9C3E51E5C2A2}">
+<ds:datastoreItem xmlns:ds="http://schemas.openxmlformats.org/officeDocument/2006/customXml" ds:itemID="{78439CC3-D903-4125-8AA4-BFE9FFD2A97F}">
   <ds:schemaRefs>
     <ds:schemaRef ds:uri="http://schemas.openxmlformats.org/officeDocument/2006/bibliography"/>
   </ds:schemaRefs>

</xml_diff>

<commit_message>
made some changes to DFD0
</commit_message>
<xml_diff>
--- a/הפרוייקט/קובץ תשובת המרצה 22.docx
+++ b/הפרוייקט/קובץ תשובת המרצה 22.docx
@@ -13236,8 +13236,6 @@
         </w:rPr>
         <w:t>DFD0</w:t>
       </w:r>
-      <w:bookmarkStart w:id="0" w:name="_GoBack"/>
-      <w:bookmarkEnd w:id="0"/>
     </w:p>
     <w:p>
       <w:pPr>
@@ -13248,6 +13246,7 @@
           <w:u w:val="single"/>
         </w:rPr>
       </w:pPr>
+      <w:bookmarkStart w:id="0" w:name="_GoBack"/>
       <w:r>
         <w:rPr>
           <w:b/>
@@ -13258,7 +13257,7 @@
         </w:rPr>
         <w:lastRenderedPageBreak/>
         <w:drawing>
-          <wp:anchor distT="0" distB="0" distL="114300" distR="114300" simplePos="0" relativeHeight="251666432" behindDoc="0" locked="0" layoutInCell="1" allowOverlap="1" wp14:anchorId="44B0836F" wp14:editId="285137C9">
+          <wp:anchor distT="0" distB="0" distL="114300" distR="114300" simplePos="0" relativeHeight="251666432" behindDoc="0" locked="0" layoutInCell="1" allowOverlap="1" wp14:anchorId="72926058" wp14:editId="22225427">
             <wp:simplePos x="0" y="0"/>
             <wp:positionH relativeFrom="column">
               <wp:posOffset>1661</wp:posOffset>
@@ -13269,7 +13268,7 @@
             <wp:extent cx="5906770" cy="5332730"/>
             <wp:effectExtent l="0" t="0" r="0" b="1270"/>
             <wp:wrapSquare wrapText="bothSides"/>
-            <wp:docPr id="12" name="Picture 12"/>
+            <wp:docPr id="13" name="Picture 13"/>
             <wp:cNvGraphicFramePr>
               <a:graphicFrameLocks xmlns:a="http://schemas.openxmlformats.org/drawingml/2006/main" noChangeAspect="1"/>
             </wp:cNvGraphicFramePr>
@@ -13277,7 +13276,7 @@
               <a:graphicData uri="http://schemas.openxmlformats.org/drawingml/2006/picture">
                 <pic:pic xmlns:pic="http://schemas.openxmlformats.org/drawingml/2006/picture">
                   <pic:nvPicPr>
-                    <pic:cNvPr id="12" name="DFD0.drawio.png"/>
+                    <pic:cNvPr id="13" name="DFD0SEND.drawio.png"/>
                     <pic:cNvPicPr/>
                   </pic:nvPicPr>
                   <pic:blipFill>
@@ -13307,6 +13306,7 @@
           </wp:anchor>
         </w:drawing>
       </w:r>
+      <w:bookmarkEnd w:id="0"/>
     </w:p>
     <w:p>
       <w:pPr>
@@ -14657,7 +14657,7 @@
               </wp:inline>
             </w:drawing>
           </mc:Choice>
-          <mc:Fallback xmlns:cx1="http://schemas.microsoft.com/office/drawing/2015/9/8/chartex" xmlns:w16="http://schemas.microsoft.com/office/word/2018/wordml" xmlns:w16cid="http://schemas.microsoft.com/office/word/2016/wordml/cid" xmlns:w16cex="http://schemas.microsoft.com/office/word/2018/wordml/cex" xmlns:am3d="http://schemas.microsoft.com/office/drawing/2017/model3d" xmlns:aink="http://schemas.microsoft.com/office/drawing/2016/ink" xmlns:cx8="http://schemas.microsoft.com/office/drawing/2016/5/14/chartex" xmlns:cx7="http://schemas.microsoft.com/office/drawing/2016/5/13/chartex" xmlns:cx6="http://schemas.microsoft.com/office/drawing/2016/5/12/chartex" xmlns:cx5="http://schemas.microsoft.com/office/drawing/2016/5/11/chartex" xmlns:cx4="http://schemas.microsoft.com/office/drawing/2016/5/10/chartex" xmlns:cx3="http://schemas.microsoft.com/office/drawing/2016/5/9/chartex" xmlns:cx2="http://schemas.microsoft.com/office/drawing/2015/10/21/chartex">
+          <mc:Fallback xmlns:cx2="http://schemas.microsoft.com/office/drawing/2015/10/21/chartex" xmlns:cx3="http://schemas.microsoft.com/office/drawing/2016/5/9/chartex" xmlns:cx4="http://schemas.microsoft.com/office/drawing/2016/5/10/chartex" xmlns:cx5="http://schemas.microsoft.com/office/drawing/2016/5/11/chartex" xmlns:cx6="http://schemas.microsoft.com/office/drawing/2016/5/12/chartex" xmlns:cx7="http://schemas.microsoft.com/office/drawing/2016/5/13/chartex" xmlns:cx8="http://schemas.microsoft.com/office/drawing/2016/5/14/chartex" xmlns:aink="http://schemas.microsoft.com/office/drawing/2016/ink" xmlns:am3d="http://schemas.microsoft.com/office/drawing/2017/model3d" xmlns:w16cex="http://schemas.microsoft.com/office/word/2018/wordml/cex" xmlns:w16cid="http://schemas.microsoft.com/office/word/2016/wordml/cid" xmlns:w16="http://schemas.microsoft.com/office/word/2018/wordml" xmlns:cx1="http://schemas.microsoft.com/office/drawing/2015/9/8/chartex">
             <w:pict>
               <v:group w14:anchorId="0DA9195E" id="Group 19925" o:spid="_x0000_s1026" style="width:461.85pt;height:1.45pt;mso-position-horizontal-relative:char;mso-position-vertical-relative:line" coordsize="58656,182" o:gfxdata="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">
                 <v:shape id="Shape 86087" o:spid="_x0000_s1027" style="position:absolute;width:58656;height:182;visibility:visible;mso-wrap-style:square;v-text-anchor:top" coordsize="5865622,18288" o:gfxdata="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" path="m,l5865622,r,18288l,18288,,e" fillcolor="black" stroked="f" strokeweight="0">
@@ -21947,7 +21947,7 @@
 </file>
 
 <file path=customXml/itemProps1.xml><?xml version="1.0" encoding="utf-8"?>
-<ds:datastoreItem xmlns:ds="http://schemas.openxmlformats.org/officeDocument/2006/customXml" ds:itemID="{78439CC3-D903-4125-8AA4-BFE9FFD2A97F}">
+<ds:datastoreItem xmlns:ds="http://schemas.openxmlformats.org/officeDocument/2006/customXml" ds:itemID="{3F84BB36-22B2-4B60-ABF2-5C17BE50A508}">
   <ds:schemaRefs>
     <ds:schemaRef ds:uri="http://schemas.openxmlformats.org/officeDocument/2006/bibliography"/>
   </ds:schemaRefs>

</xml_diff>